<commit_message>
Final update on Intructions
</commit_message>
<xml_diff>
--- a/Assignment Details and Instructions.docx
+++ b/Assignment Details and Instructions.docx
@@ -55,6 +55,80 @@
       </w:pPr>
     </w:p>
     <w:p>
+      <w:pPr>
+        <w:rPr>
+          <w:bCs/>
+        </w:rPr>
+      </w:pPr>
+      <w:r>
+        <w:rPr>
+          <w:bCs/>
+        </w:rPr>
+        <w:t>Hi Jared,</w:t>
+      </w:r>
+    </w:p>
+    <w:p>
+      <w:pPr>
+        <w:rPr>
+          <w:bCs/>
+        </w:rPr>
+      </w:pPr>
+      <w:r>
+        <w:rPr>
+          <w:bCs/>
+        </w:rPr>
+        <w:t>Hope you had a good weekend. I have completed the assignment given by you. Please find all details in this document. Please verify and let me know if you see any details missing. Please let me know your feedback on this. Thanks</w:t>
+      </w:r>
+    </w:p>
+    <w:p>
+      <w:pPr>
+        <w:rPr>
+          <w:bCs/>
+        </w:rPr>
+      </w:pPr>
+    </w:p>
+    <w:p>
+      <w:pPr>
+        <w:rPr>
+          <w:bCs/>
+        </w:rPr>
+      </w:pPr>
+      <w:r>
+        <w:rPr>
+          <w:bCs/>
+        </w:rPr>
+        <w:t>Regards,</w:t>
+      </w:r>
+    </w:p>
+    <w:p>
+      <w:pPr>
+        <w:rPr>
+          <w:bCs/>
+        </w:rPr>
+      </w:pPr>
+      <w:r>
+        <w:rPr>
+          <w:bCs/>
+        </w:rPr>
+        <w:t>Amol Bhatia</w:t>
+      </w:r>
+    </w:p>
+    <w:p>
+      <w:pPr>
+        <w:rPr>
+          <w:b/>
+          <w:bCs/>
+        </w:rPr>
+      </w:pPr>
+      <w:r>
+        <w:rPr>
+          <w:b/>
+          <w:bCs/>
+        </w:rPr>
+        <w:t>-----------------------------------------</w:t>
+      </w:r>
+    </w:p>
+    <w:p>
       <w:r>
         <w:rPr>
           <w:b/>
@@ -65,7 +139,25 @@
     </w:p>
     <w:p>
       <w:r>
-        <w:t>Setup a web service to serve the REST api of the goa Cellar example application hosted here:</w:t>
+        <w:t xml:space="preserve">Setup a web service to serve the REST </w:t>
+      </w:r>
+      <w:proofErr w:type="spellStart"/>
+      <w:proofErr w:type="gramStart"/>
+      <w:r>
+        <w:t>api</w:t>
+      </w:r>
+      <w:proofErr w:type="spellEnd"/>
+      <w:proofErr w:type="gramEnd"/>
+      <w:r>
+        <w:t xml:space="preserve"> of the </w:t>
+      </w:r>
+      <w:proofErr w:type="spellStart"/>
+      <w:r>
+        <w:t>goa</w:t>
+      </w:r>
+      <w:proofErr w:type="spellEnd"/>
+      <w:r>
+        <w:t xml:space="preserve"> Cellar example application hosted here:</w:t>
       </w:r>
     </w:p>
     <w:p>
@@ -101,7 +193,15 @@
         </w:numPr>
       </w:pPr>
       <w:r>
-        <w:t>Create a github repository for storing your solution artifacts.</w:t>
+        <w:t xml:space="preserve">Create a </w:t>
+      </w:r>
+      <w:proofErr w:type="spellStart"/>
+      <w:r>
+        <w:t>github</w:t>
+      </w:r>
+      <w:proofErr w:type="spellEnd"/>
+      <w:r>
+        <w:t xml:space="preserve"> repository for storing your solution artifacts.</w:t>
       </w:r>
     </w:p>
     <w:p>
@@ -113,7 +213,31 @@
         </w:numPr>
       </w:pPr>
       <w:r>
-        <w:t>Copy the codebase for the goa-cellar application into your github repository.</w:t>
+        <w:t xml:space="preserve">Copy </w:t>
+      </w:r>
+      <w:proofErr w:type="gramStart"/>
+      <w:r>
+        <w:t>the codebase</w:t>
+      </w:r>
+      <w:proofErr w:type="gramEnd"/>
+      <w:r>
+        <w:t xml:space="preserve"> for the </w:t>
+      </w:r>
+      <w:proofErr w:type="spellStart"/>
+      <w:r>
+        <w:t>goa</w:t>
+      </w:r>
+      <w:proofErr w:type="spellEnd"/>
+      <w:r>
+        <w:t xml:space="preserve">-cellar application into your </w:t>
+      </w:r>
+      <w:proofErr w:type="spellStart"/>
+      <w:r>
+        <w:t>github</w:t>
+      </w:r>
+      <w:proofErr w:type="spellEnd"/>
+      <w:r>
+        <w:t xml:space="preserve"> repository.</w:t>
       </w:r>
     </w:p>
     <w:p>
@@ -125,7 +249,15 @@
         </w:numPr>
       </w:pPr>
       <w:r>
-        <w:t>Edit the goa-cellar code for the server to listen on port 5000 instead of the current port.</w:t>
+        <w:t xml:space="preserve">Edit the </w:t>
+      </w:r>
+      <w:proofErr w:type="spellStart"/>
+      <w:r>
+        <w:t>goa</w:t>
+      </w:r>
+      <w:proofErr w:type="spellEnd"/>
+      <w:r>
+        <w:t>-cellar code for the server to listen on port 5000 instead of the current port.</w:t>
       </w:r>
     </w:p>
     <w:p>
@@ -137,7 +269,23 @@
         </w:numPr>
       </w:pPr>
       <w:r>
-        <w:t>Create a Dockerfile that will compile and run your goa-cellar application.</w:t>
+        <w:t xml:space="preserve">Create a </w:t>
+      </w:r>
+      <w:proofErr w:type="spellStart"/>
+      <w:r>
+        <w:t>Dockerfile</w:t>
+      </w:r>
+      <w:proofErr w:type="spellEnd"/>
+      <w:r>
+        <w:t xml:space="preserve"> that will compile and run your </w:t>
+      </w:r>
+      <w:proofErr w:type="spellStart"/>
+      <w:r>
+        <w:t>goa</w:t>
+      </w:r>
+      <w:proofErr w:type="spellEnd"/>
+      <w:r>
+        <w:t>-cellar application.</w:t>
       </w:r>
     </w:p>
     <w:p>
@@ -149,7 +297,31 @@
         </w:numPr>
       </w:pPr>
       <w:r>
-        <w:t>Create a Kubernetes Helm chart to deploy the application in Kubernetes. This should include at a minimum a values.yaml file for any deployment parameters, a deployment.yaml file for the Kubernetes deployment and a service.yaml file for the Kubernetes service.</w:t>
+        <w:t xml:space="preserve">Create a Kubernetes Helm chart to deploy the application in Kubernetes. This should include at a minimum a </w:t>
+      </w:r>
+      <w:proofErr w:type="spellStart"/>
+      <w:r>
+        <w:t>values.yaml</w:t>
+      </w:r>
+      <w:proofErr w:type="spellEnd"/>
+      <w:r>
+        <w:t xml:space="preserve"> file for any deployment parameters, a </w:t>
+      </w:r>
+      <w:proofErr w:type="spellStart"/>
+      <w:r>
+        <w:t>deployment.yaml</w:t>
+      </w:r>
+      <w:proofErr w:type="spellEnd"/>
+      <w:r>
+        <w:t xml:space="preserve"> file for the Kubernetes deployment and a </w:t>
+      </w:r>
+      <w:proofErr w:type="spellStart"/>
+      <w:r>
+        <w:t>service.yaml</w:t>
+      </w:r>
+      <w:proofErr w:type="spellEnd"/>
+      <w:r>
+        <w:t xml:space="preserve"> file for the Kubernetes service.</w:t>
       </w:r>
     </w:p>
     <w:p>
@@ -161,7 +333,31 @@
         </w:numPr>
       </w:pPr>
       <w:r>
-        <w:t>Add the Dockerfile and Helm chart to your github repository with instructions on how to build the Dockerfile, how to deploy the Helm chart, and where to access the service once it is running.</w:t>
+        <w:t xml:space="preserve">Add the </w:t>
+      </w:r>
+      <w:proofErr w:type="spellStart"/>
+      <w:r>
+        <w:t>Dockerfile</w:t>
+      </w:r>
+      <w:proofErr w:type="spellEnd"/>
+      <w:r>
+        <w:t xml:space="preserve"> and Helm chart to your </w:t>
+      </w:r>
+      <w:proofErr w:type="spellStart"/>
+      <w:r>
+        <w:t>github</w:t>
+      </w:r>
+      <w:proofErr w:type="spellEnd"/>
+      <w:r>
+        <w:t xml:space="preserve"> repository with instructions on how to build the </w:t>
+      </w:r>
+      <w:proofErr w:type="spellStart"/>
+      <w:r>
+        <w:t>Dockerfile</w:t>
+      </w:r>
+      <w:proofErr w:type="spellEnd"/>
+      <w:r>
+        <w:t>, how to deploy the Helm chart, and where to access the service once it is running.</w:t>
       </w:r>
     </w:p>
     <w:p>
@@ -203,8 +399,13 @@
           <w:numId w:val="2"/>
         </w:numPr>
       </w:pPr>
-      <w:r>
-        <w:t>Github repo created:</w:t>
+      <w:proofErr w:type="spellStart"/>
+      <w:r>
+        <w:t>Github</w:t>
+      </w:r>
+      <w:proofErr w:type="spellEnd"/>
+      <w:r>
+        <w:t xml:space="preserve"> repo created:</w:t>
       </w:r>
     </w:p>
     <w:p>
@@ -233,7 +434,15 @@
         </w:numPr>
       </w:pPr>
       <w:r>
-        <w:t xml:space="preserve">Clone url : </w:t>
+        <w:t xml:space="preserve">Clone </w:t>
+      </w:r>
+      <w:proofErr w:type="spellStart"/>
+      <w:r>
+        <w:t>url</w:t>
+      </w:r>
+      <w:proofErr w:type="spellEnd"/>
+      <w:r>
+        <w:t xml:space="preserve"> : </w:t>
       </w:r>
       <w:hyperlink r:id="rId7" w:history="1">
         <w:r>
@@ -253,11 +462,32 @@
         </w:numPr>
       </w:pPr>
       <w:r>
-        <w:t xml:space="preserve">Done. Code is copied and pushed to githum </w:t>
-      </w:r>
-      <w:r>
-        <w:t>/BlueMaverick/EPAMassignment</w:t>
-      </w:r>
+        <w:t xml:space="preserve">Done. Code is copied and pushed to </w:t>
+      </w:r>
+      <w:proofErr w:type="spellStart"/>
+      <w:r>
+        <w:t>githum</w:t>
+      </w:r>
+      <w:proofErr w:type="spellEnd"/>
+      <w:r>
+        <w:t xml:space="preserve"> </w:t>
+      </w:r>
+      <w:r>
+        <w:t>/</w:t>
+      </w:r>
+      <w:proofErr w:type="spellStart"/>
+      <w:r>
+        <w:t>BlueMaverick</w:t>
+      </w:r>
+      <w:proofErr w:type="spellEnd"/>
+      <w:r>
+        <w:t>/</w:t>
+      </w:r>
+      <w:proofErr w:type="spellStart"/>
+      <w:r>
+        <w:t>EPAMassignment</w:t>
+      </w:r>
+      <w:proofErr w:type="spellEnd"/>
       <w:r>
         <w:t xml:space="preserve"> master branch.</w:t>
       </w:r>
@@ -271,7 +501,21 @@
         </w:numPr>
       </w:pPr>
       <w:r>
-        <w:t>Done. Port updated as 5000 in main.go file. Link:</w:t>
+        <w:t xml:space="preserve">Done. Port updated as 5000 in </w:t>
+      </w:r>
+      <w:proofErr w:type="spellStart"/>
+      <w:r>
+        <w:t>main.go</w:t>
+      </w:r>
+      <w:proofErr w:type="spellEnd"/>
+      <w:r>
+        <w:t xml:space="preserve"> file.</w:t>
+      </w:r>
+      <w:r>
+        <w:t xml:space="preserve"> It can also be verified in startup logs of the container.</w:t>
+      </w:r>
+      <w:r>
+        <w:t xml:space="preserve"> Link:</w:t>
       </w:r>
     </w:p>
     <w:p>
@@ -300,7 +544,16 @@
         </w:numPr>
       </w:pPr>
       <w:r>
-        <w:t>Done. Dockerfile created and added in repo.</w:t>
+        <w:lastRenderedPageBreak/>
+        <w:t xml:space="preserve">Done. </w:t>
+      </w:r>
+      <w:proofErr w:type="spellStart"/>
+      <w:r>
+        <w:t>Dockerfile</w:t>
+      </w:r>
+      <w:proofErr w:type="spellEnd"/>
+      <w:r>
+        <w:t xml:space="preserve"> created and added in repo.</w:t>
       </w:r>
     </w:p>
     <w:p>
@@ -355,11 +608,16 @@
           <w:bottom w:val="single" w:sz="6" w:space="1" w:color="auto"/>
         </w:pBdr>
       </w:pPr>
+      <w:proofErr w:type="spellStart"/>
       <w:r>
         <w:t>G</w:t>
       </w:r>
       <w:r>
-        <w:t>ithub repository</w:t>
+        <w:t>ithub</w:t>
+      </w:r>
+      <w:proofErr w:type="spellEnd"/>
+      <w:r>
+        <w:t xml:space="preserve"> repository</w:t>
       </w:r>
       <w:r>
         <w:t xml:space="preserve"> is updated with Solution artifacts. Please follow below mentioned instructions to run the code using docker and helm.</w:t>
@@ -374,7 +632,6 @@
     <w:p/>
     <w:p>
       <w:r>
-        <w:lastRenderedPageBreak/>
         <w:t>Instructions:</w:t>
       </w:r>
     </w:p>
@@ -387,7 +644,15 @@
         </w:numPr>
       </w:pPr>
       <w:r>
-        <w:t>Clone my guthub repo (master branch) in your local:</w:t>
+        <w:t xml:space="preserve">Clone my </w:t>
+      </w:r>
+      <w:proofErr w:type="spellStart"/>
+      <w:r>
+        <w:t>guthub</w:t>
+      </w:r>
+      <w:proofErr w:type="spellEnd"/>
+      <w:r>
+        <w:t xml:space="preserve"> repo (master branch) in your local:</w:t>
       </w:r>
     </w:p>
     <w:p>
@@ -418,23 +683,47 @@
       <w:r>
         <w:t xml:space="preserve">Go to local directory where </w:t>
       </w:r>
-      <w:r>
-        <w:t>guthub repo</w:t>
-      </w:r>
-      <w:r>
-        <w:t xml:space="preserve"> is cloned.</w:t>
-      </w:r>
-    </w:p>
-    <w:p>
-      <w:pPr>
-        <w:pStyle w:val="ListParagraph"/>
-        <w:numPr>
-          <w:ilvl w:val="0"/>
-          <w:numId w:val="3"/>
-        </w:numPr>
-      </w:pPr>
-      <w:r>
-        <w:t>Created image from Dockerfile:</w:t>
+      <w:proofErr w:type="spellStart"/>
+      <w:r>
+        <w:t>guthub</w:t>
+      </w:r>
+      <w:proofErr w:type="spellEnd"/>
+      <w:r>
+        <w:t xml:space="preserve"> repo is cloned.</w:t>
+      </w:r>
+    </w:p>
+    <w:p>
+      <w:pPr>
+        <w:pStyle w:val="ListParagraph"/>
+        <w:numPr>
+          <w:ilvl w:val="0"/>
+          <w:numId w:val="3"/>
+        </w:numPr>
+      </w:pPr>
+      <w:r>
+        <w:t>Create</w:t>
+      </w:r>
+      <w:r>
+        <w:t xml:space="preserve"> image from </w:t>
+      </w:r>
+      <w:proofErr w:type="spellStart"/>
+      <w:r>
+        <w:t>Dockerfile</w:t>
+      </w:r>
+      <w:proofErr w:type="spellEnd"/>
+      <w:r>
+        <w:t xml:space="preserve"> that will compile and run your </w:t>
+      </w:r>
+      <w:proofErr w:type="spellStart"/>
+      <w:r>
+        <w:t>goa</w:t>
+      </w:r>
+      <w:proofErr w:type="spellEnd"/>
+      <w:r>
+        <w:t>-cellar application</w:t>
+      </w:r>
+      <w:r>
+        <w:t>:</w:t>
       </w:r>
     </w:p>
     <w:p>
@@ -445,8 +734,32 @@
           <w:numId w:val="3"/>
         </w:numPr>
       </w:pPr>
-      <w:r>
-        <w:t>docker build -t goa-cellar-amol .</w:t>
+      <w:proofErr w:type="gramStart"/>
+      <w:r>
+        <w:t>d</w:t>
+      </w:r>
+      <w:r>
+        <w:t>ocker</w:t>
+      </w:r>
+      <w:proofErr w:type="gramEnd"/>
+      <w:r>
+        <w:t xml:space="preserve"> build -t </w:t>
+      </w:r>
+      <w:proofErr w:type="spellStart"/>
+      <w:r>
+        <w:t>goa</w:t>
+      </w:r>
+      <w:proofErr w:type="spellEnd"/>
+      <w:r>
+        <w:t>-cellar-</w:t>
+      </w:r>
+      <w:proofErr w:type="spellStart"/>
+      <w:r>
+        <w:t>amol</w:t>
+      </w:r>
+      <w:proofErr w:type="spellEnd"/>
+      <w:r>
+        <w:t xml:space="preserve"> .</w:t>
       </w:r>
     </w:p>
     <w:p>
@@ -539,7 +852,15 @@
         <w:t xml:space="preserve">&gt;&gt; </w:t>
       </w:r>
       <w:r>
-        <w:t xml:space="preserve"> devopsmaverick/goa-cellar-amol:v1</w:t>
+        <w:t xml:space="preserve"> </w:t>
+      </w:r>
+      <w:proofErr w:type="spellStart"/>
+      <w:r>
+        <w:t>devopsmaverick</w:t>
+      </w:r>
+      <w:proofErr w:type="spellEnd"/>
+      <w:r>
+        <w:t>/goa-cellar-amol:v1</w:t>
       </w:r>
     </w:p>
     <w:p>
@@ -563,8 +884,29 @@
         </w:numPr>
       </w:pPr>
       <w:r>
-        <w:t>docker push devopsmaverick/goa-cellar-amol</w:t>
-      </w:r>
+        <w:t xml:space="preserve">docker push </w:t>
+      </w:r>
+      <w:proofErr w:type="spellStart"/>
+      <w:r>
+        <w:t>devopsmaverick</w:t>
+      </w:r>
+      <w:proofErr w:type="spellEnd"/>
+      <w:r>
+        <w:t>/</w:t>
+      </w:r>
+      <w:proofErr w:type="spellStart"/>
+      <w:r>
+        <w:t>goa</w:t>
+      </w:r>
+      <w:proofErr w:type="spellEnd"/>
+      <w:r>
+        <w:t>-cellar-</w:t>
+      </w:r>
+      <w:proofErr w:type="spellStart"/>
+      <w:r>
+        <w:t>amol</w:t>
+      </w:r>
+      <w:proofErr w:type="spellEnd"/>
     </w:p>
     <w:p>
       <w:pPr>
@@ -576,111 +918,225 @@
       </w:pPr>
       <w:r>
         <w:t>Initiate helm</w:t>
-      </w:r>
-    </w:p>
-    <w:p>
-      <w:pPr>
-        <w:pStyle w:val="ListParagraph"/>
-        <w:numPr>
-          <w:ilvl w:val="0"/>
-          <w:numId w:val="3"/>
-        </w:numPr>
-      </w:pPr>
-      <w:r>
-        <w:t>Create a new helm chart</w:t>
-      </w:r>
-    </w:p>
-    <w:p>
-      <w:pPr>
-        <w:pStyle w:val="ListParagraph"/>
-        <w:numPr>
-          <w:ilvl w:val="0"/>
-          <w:numId w:val="3"/>
-        </w:numPr>
-      </w:pPr>
-      <w:r>
-        <w:t>Update yamls files in the new  chart with yaml provided by me in github repo. Location shared above. Update namespace with namespace of your K8S cluster.</w:t>
-      </w:r>
-    </w:p>
-    <w:p>
-      <w:pPr>
-        <w:pStyle w:val="ListParagraph"/>
-        <w:numPr>
-          <w:ilvl w:val="0"/>
-          <w:numId w:val="3"/>
-        </w:numPr>
-      </w:pPr>
-      <w:r>
-        <w:t xml:space="preserve"> Deploy the charts:</w:t>
-      </w:r>
-    </w:p>
-    <w:p>
-      <w:pPr>
-        <w:pStyle w:val="ListParagraph"/>
-        <w:numPr>
-          <w:ilvl w:val="1"/>
-          <w:numId w:val="3"/>
-        </w:numPr>
-      </w:pPr>
-      <w:r>
-        <w:t>helm install --name goa-cellar-amol ./goa-cellar</w:t>
-      </w:r>
-    </w:p>
-    <w:p>
-      <w:pPr>
-        <w:pStyle w:val="ListParagraph"/>
-        <w:numPr>
-          <w:ilvl w:val="0"/>
-          <w:numId w:val="3"/>
-        </w:numPr>
-      </w:pPr>
-      <w:r>
-        <w:t>Verify if service &amp; pod is correctly created on Kubernetes and are up and running.</w:t>
-      </w:r>
-    </w:p>
-    <w:p>
-      <w:pPr>
-        <w:pStyle w:val="ListParagraph"/>
-        <w:numPr>
-          <w:ilvl w:val="0"/>
-          <w:numId w:val="3"/>
-        </w:numPr>
-      </w:pPr>
-      <w:r>
-        <w:t>Application is available now and can be tested by hitting these urls.</w:t>
-      </w:r>
-    </w:p>
-    <w:p>
-      <w:pPr>
-        <w:pStyle w:val="ListParagraph"/>
-        <w:numPr>
-          <w:ilvl w:val="1"/>
-          <w:numId w:val="3"/>
-        </w:numPr>
-      </w:pPr>
-      <w:r>
-        <w:t>&lt;K8S master&gt;&gt;:&lt;&lt;service Nodeport&gt;&gt;/</w:t>
-      </w:r>
-      <w:r>
-        <w:t>cellar/accounts/1/bottles</w:t>
-      </w:r>
-    </w:p>
-    <w:p>
-      <w:pPr>
-        <w:pStyle w:val="ListParagraph"/>
-        <w:numPr>
-          <w:ilvl w:val="1"/>
-          <w:numId w:val="3"/>
-        </w:numPr>
-      </w:pPr>
-      <w:r>
-        <w:t>&lt;K8S master&gt;&gt;:&lt;&lt;service Nodeport&gt;&gt;/</w:t>
-      </w:r>
-      <w:r>
-        <w:t>ui</w:t>
       </w:r>
       <w:bookmarkStart w:id="0" w:name="_GoBack"/>
       <w:bookmarkEnd w:id="0"/>
+    </w:p>
+    <w:p>
+      <w:pPr>
+        <w:pStyle w:val="ListParagraph"/>
+        <w:numPr>
+          <w:ilvl w:val="1"/>
+          <w:numId w:val="3"/>
+        </w:numPr>
+      </w:pPr>
+      <w:r>
+        <w:t xml:space="preserve">helm </w:t>
+      </w:r>
+      <w:proofErr w:type="spellStart"/>
+      <w:r>
+        <w:t>init</w:t>
+      </w:r>
+      <w:proofErr w:type="spellEnd"/>
+    </w:p>
+    <w:p>
+      <w:pPr>
+        <w:pStyle w:val="ListParagraph"/>
+        <w:numPr>
+          <w:ilvl w:val="0"/>
+          <w:numId w:val="3"/>
+        </w:numPr>
+      </w:pPr>
+      <w:r>
+        <w:t>Create a new helm chart</w:t>
+      </w:r>
+    </w:p>
+    <w:p>
+      <w:pPr>
+        <w:pStyle w:val="ListParagraph"/>
+        <w:numPr>
+          <w:ilvl w:val="1"/>
+          <w:numId w:val="3"/>
+        </w:numPr>
+      </w:pPr>
+      <w:r>
+        <w:t>helm create goa-cellar</w:t>
+      </w:r>
+    </w:p>
+    <w:p>
+      <w:pPr>
+        <w:pStyle w:val="ListParagraph"/>
+        <w:numPr>
+          <w:ilvl w:val="0"/>
+          <w:numId w:val="3"/>
+        </w:numPr>
+      </w:pPr>
+      <w:r>
+        <w:t xml:space="preserve">Update </w:t>
+      </w:r>
+      <w:r>
+        <w:t xml:space="preserve">all of three </w:t>
+      </w:r>
+      <w:proofErr w:type="spellStart"/>
+      <w:r>
+        <w:t>yamls</w:t>
+      </w:r>
+      <w:proofErr w:type="spellEnd"/>
+      <w:r>
+        <w:t xml:space="preserve"> files in the </w:t>
+      </w:r>
+      <w:proofErr w:type="gramStart"/>
+      <w:r>
+        <w:t>new  chart</w:t>
+      </w:r>
+      <w:proofErr w:type="gramEnd"/>
+      <w:r>
+        <w:t xml:space="preserve"> with </w:t>
+      </w:r>
+      <w:proofErr w:type="spellStart"/>
+      <w:r>
+        <w:t>yaml</w:t>
+      </w:r>
+      <w:proofErr w:type="spellEnd"/>
+      <w:r>
+        <w:t xml:space="preserve"> provided by me in </w:t>
+      </w:r>
+      <w:proofErr w:type="spellStart"/>
+      <w:r>
+        <w:t>github</w:t>
+      </w:r>
+      <w:proofErr w:type="spellEnd"/>
+      <w:r>
+        <w:t xml:space="preserve"> repo. Location shared above. Update namespace with namespace of your K8S cluster.</w:t>
+      </w:r>
+    </w:p>
+    <w:p>
+      <w:pPr>
+        <w:pStyle w:val="ListParagraph"/>
+        <w:numPr>
+          <w:ilvl w:val="0"/>
+          <w:numId w:val="3"/>
+        </w:numPr>
+      </w:pPr>
+      <w:r>
+        <w:t xml:space="preserve"> Deploy the charts:</w:t>
+      </w:r>
+    </w:p>
+    <w:p>
+      <w:pPr>
+        <w:pStyle w:val="ListParagraph"/>
+        <w:numPr>
+          <w:ilvl w:val="1"/>
+          <w:numId w:val="3"/>
+        </w:numPr>
+      </w:pPr>
+      <w:r>
+        <w:t xml:space="preserve">helm install --name </w:t>
+      </w:r>
+      <w:proofErr w:type="spellStart"/>
+      <w:r>
+        <w:t>goa</w:t>
+      </w:r>
+      <w:proofErr w:type="spellEnd"/>
+      <w:r>
+        <w:t>-cellar-</w:t>
+      </w:r>
+      <w:proofErr w:type="spellStart"/>
+      <w:r>
+        <w:t>amol</w:t>
+      </w:r>
+      <w:proofErr w:type="spellEnd"/>
+      <w:r>
+        <w:t xml:space="preserve"> ./</w:t>
+      </w:r>
+      <w:proofErr w:type="spellStart"/>
+      <w:r>
+        <w:t>goa</w:t>
+      </w:r>
+      <w:proofErr w:type="spellEnd"/>
+      <w:r>
+        <w:t>-cellar</w:t>
+      </w:r>
+    </w:p>
+    <w:p>
+      <w:pPr>
+        <w:pStyle w:val="ListParagraph"/>
+        <w:numPr>
+          <w:ilvl w:val="0"/>
+          <w:numId w:val="3"/>
+        </w:numPr>
+      </w:pPr>
+      <w:r>
+        <w:t>Verify if service &amp; pod is correctly created on Kubernetes and are up and running.</w:t>
+      </w:r>
+    </w:p>
+    <w:p>
+      <w:pPr>
+        <w:pStyle w:val="ListParagraph"/>
+        <w:numPr>
+          <w:ilvl w:val="0"/>
+          <w:numId w:val="3"/>
+        </w:numPr>
+      </w:pPr>
+      <w:r>
+        <w:t xml:space="preserve">Application is available now and can be tested by hitting these </w:t>
+      </w:r>
+      <w:proofErr w:type="spellStart"/>
+      <w:r>
+        <w:t>urls</w:t>
+      </w:r>
+      <w:proofErr w:type="spellEnd"/>
+      <w:r>
+        <w:t>.</w:t>
+      </w:r>
+    </w:p>
+    <w:p>
+      <w:pPr>
+        <w:pStyle w:val="ListParagraph"/>
+        <w:numPr>
+          <w:ilvl w:val="1"/>
+          <w:numId w:val="3"/>
+        </w:numPr>
+      </w:pPr>
+      <w:r>
+        <w:t xml:space="preserve">&lt;K8S master&gt;&gt;:&lt;&lt;service </w:t>
+      </w:r>
+      <w:proofErr w:type="spellStart"/>
+      <w:r>
+        <w:t>Nodeport</w:t>
+      </w:r>
+      <w:proofErr w:type="spellEnd"/>
+      <w:r>
+        <w:t>&gt;&gt;/</w:t>
+      </w:r>
+      <w:r>
+        <w:t>cellar/accounts/1/bottles</w:t>
+      </w:r>
+    </w:p>
+    <w:p>
+      <w:pPr>
+        <w:pStyle w:val="ListParagraph"/>
+        <w:numPr>
+          <w:ilvl w:val="1"/>
+          <w:numId w:val="3"/>
+        </w:numPr>
+      </w:pPr>
+      <w:r>
+        <w:t xml:space="preserve">&lt;K8S master&gt;&gt;:&lt;&lt;service </w:t>
+      </w:r>
+      <w:proofErr w:type="spellStart"/>
+      <w:r>
+        <w:t>Nodeport</w:t>
+      </w:r>
+      <w:proofErr w:type="spellEnd"/>
+      <w:r>
+        <w:t>&gt;&gt;/</w:t>
+      </w:r>
+      <w:proofErr w:type="spellStart"/>
+      <w:r>
+        <w:t>ui</w:t>
+      </w:r>
+      <w:proofErr w:type="spellEnd"/>
     </w:p>
     <w:p/>
     <w:sectPr>
@@ -1362,6 +1818,7 @@
   <w:style w:type="character" w:default="1" w:styleId="DefaultParagraphFont">
     <w:name w:val="Default Paragraph Font"/>
     <w:uiPriority w:val="1"/>
+    <w:semiHidden/>
     <w:unhideWhenUsed/>
   </w:style>
   <w:style w:type="table" w:default="1" w:styleId="TableNormal">

</xml_diff>